<commit_message>
Commit - PDF was created
</commit_message>
<xml_diff>
--- a/Errors.docx
+++ b/Errors.docx
@@ -2,6 +2,7 @@
 <file path=word/document.xml><?xml version="1.0" encoding="utf-8"?>
 <w:document xmlns:wpc="http://schemas.microsoft.com/office/word/2010/wordprocessingCanvas" xmlns:cx="http://schemas.microsoft.com/office/drawing/2014/chartex" xmlns:cx1="http://schemas.microsoft.com/office/drawing/2015/9/8/chartex" xmlns:cx2="http://schemas.microsoft.com/office/drawing/2015/10/21/chartex" xmlns:cx3="http://schemas.microsoft.com/office/drawing/2016/5/9/chartex" xmlns:cx4="http://schemas.microsoft.com/office/drawing/2016/5/10/chartex" xmlns:cx5="http://schemas.microsoft.com/office/drawing/2016/5/11/chartex" xmlns:cx6="http://schemas.microsoft.com/office/drawing/2016/5/12/chartex" xmlns:cx7="http://schemas.microsoft.com/office/drawing/2016/5/13/chartex" xmlns:cx8="http://schemas.microsoft.com/office/drawing/2016/5/14/chartex" xmlns:mc="http://schemas.openxmlformats.org/markup-compatibility/2006" xmlns:aink="http://schemas.microsoft.com/office/drawing/2016/ink" xmlns:am3d="http://schemas.microsoft.com/office/drawing/2017/model3d" xmlns:o="urn:schemas-microsoft-com:office:office" xmlns:r="http://schemas.openxmlformats.org/officeDocument/2006/relationships" xmlns:m="http://schemas.openxmlformats.org/officeDocument/2006/math" xmlns:v="urn:schemas-microsoft-com:vml" xmlns:wp14="http://schemas.microsoft.com/office/word/2010/wordprocessingDrawing" xmlns:wp="http://schemas.openxmlformats.org/drawingml/2006/wordprocessingDrawing" xmlns:w10="urn:schemas-microsoft-com:office:word" xmlns:w="http://schemas.openxmlformats.org/wordprocessingml/2006/main" xmlns:w14="http://schemas.microsoft.com/office/word/2010/wordml" xmlns:w15="http://schemas.microsoft.com/office/word/2012/wordml" xmlns:w16cex="http://schemas.microsoft.com/office/word/2018/wordml/cex" xmlns:w16cid="http://schemas.microsoft.com/office/word/2016/wordml/cid" xmlns:w16="http://schemas.microsoft.com/office/word/2018/wordml" xmlns:w16se="http://schemas.microsoft.com/office/word/2015/wordml/symex" xmlns:wpg="http://schemas.microsoft.com/office/word/2010/wordprocessingGroup" xmlns:wpi="http://schemas.microsoft.com/office/word/2010/wordprocessingInk" xmlns:wne="http://schemas.microsoft.com/office/word/2006/wordml" xmlns:wps="http://schemas.microsoft.com/office/word/2010/wordprocessingShape" mc:Ignorable="w14 w15 w16se w16cid w16 w16cex wp14">
   <w:body>
+    <w:p/>
     <w:tbl>
       <w:tblPr>
         <w:tblStyle w:val="TableGrid"/>
@@ -27,7 +28,10 @@
               <w:jc w:val="center"/>
             </w:pPr>
             <w:r>
-              <w:t>Test Case 1</w:t>
+              <w:t xml:space="preserve">Test Case </w:t>
+            </w:r>
+            <w:r>
+              <w:t>1</w:t>
             </w:r>
           </w:p>
         </w:tc>
@@ -45,10 +49,10 @@
                 <w:noProof/>
               </w:rPr>
               <w:drawing>
-                <wp:inline distT="0" distB="0" distL="0" distR="0" wp14:anchorId="3BB2EE9C" wp14:editId="5A789FE0">
-                  <wp:extent cx="4191585" cy="381053"/>
-                  <wp:effectExtent l="0" t="0" r="0" b="0"/>
-                  <wp:docPr id="5" name="Picture 5"/>
+                <wp:inline distT="0" distB="0" distL="0" distR="0" wp14:anchorId="488C3A88" wp14:editId="15FEF31C">
+                  <wp:extent cx="4300586" cy="461696"/>
+                  <wp:effectExtent l="0" t="0" r="5080" b="0"/>
+                  <wp:docPr id="2" name="Picture 2"/>
                   <wp:cNvGraphicFramePr>
                     <a:graphicFrameLocks xmlns:a="http://schemas.openxmlformats.org/drawingml/2006/main" noChangeAspect="1"/>
                   </wp:cNvGraphicFramePr>
@@ -68,7 +72,7 @@
                         <pic:spPr>
                           <a:xfrm>
                             <a:off x="0" y="0"/>
-                            <a:ext cx="4191585" cy="381053"/>
+                            <a:ext cx="4910379" cy="527161"/>
                           </a:xfrm>
                           <a:prstGeom prst="rect">
                             <a:avLst/>
@@ -111,7 +115,7 @@
               <w:jc w:val="center"/>
             </w:pPr>
             <w:r>
-              <w:t>When the script was assigned to the prefab with no lasers, the laser field was left empty and therefore Unity was creating an error about it.</w:t>
+              <w:t>When the script was assigned to the prefab, the VFX was not assigned, therefore it created this error.</w:t>
             </w:r>
           </w:p>
         </w:tc>
@@ -144,13 +148,7 @@
               <w:jc w:val="center"/>
             </w:pPr>
             <w:r>
-              <w:t xml:space="preserve">A new script was created for non-shooting enemies and the laser field was not put </w:t>
-            </w:r>
-            <w:r>
-              <w:t>into</w:t>
-            </w:r>
-            <w:r>
-              <w:t xml:space="preserve"> that script.</w:t>
+              <w:t>The death VFX was added to the inspector.</w:t>
             </w:r>
           </w:p>
         </w:tc>
@@ -169,10 +167,7 @@
               <w:jc w:val="center"/>
             </w:pPr>
             <w:r>
-              <w:t xml:space="preserve">Error Correction </w:t>
-            </w:r>
-            <w:r>
-              <w:t>Screenshot</w:t>
+              <w:t>Error Correction Screenshot</w:t>
             </w:r>
           </w:p>
         </w:tc>
@@ -190,10 +185,10 @@
                 <w:noProof/>
               </w:rPr>
               <w:drawing>
-                <wp:inline distT="0" distB="0" distL="0" distR="0" wp14:anchorId="28E55564" wp14:editId="568C20DF">
-                  <wp:extent cx="3429782" cy="1247775"/>
-                  <wp:effectExtent l="0" t="0" r="0" b="0"/>
-                  <wp:docPr id="4" name="Picture 4"/>
+                <wp:inline distT="0" distB="0" distL="0" distR="0" wp14:anchorId="47E67E8F" wp14:editId="5133E941">
+                  <wp:extent cx="2558537" cy="2054657"/>
+                  <wp:effectExtent l="0" t="0" r="0" b="3175"/>
+                  <wp:docPr id="1" name="Picture 1"/>
                   <wp:cNvGraphicFramePr>
                     <a:graphicFrameLocks xmlns:a="http://schemas.openxmlformats.org/drawingml/2006/main" noChangeAspect="1"/>
                   </wp:cNvGraphicFramePr>
@@ -213,7 +208,7 @@
                         <pic:spPr>
                           <a:xfrm>
                             <a:off x="0" y="0"/>
-                            <a:ext cx="3510883" cy="1277280"/>
+                            <a:ext cx="2591732" cy="2081315"/>
                           </a:xfrm>
                           <a:prstGeom prst="rect">
                             <a:avLst/>
@@ -259,234 +254,6 @@
             </w:r>
             <w:r>
               <w:t>2</w:t>
-            </w:r>
-          </w:p>
-        </w:tc>
-        <w:tc>
-          <w:tcPr>
-            <w:tcW w:w="7320" w:type="dxa"/>
-            <w:vAlign w:val="center"/>
-          </w:tcPr>
-          <w:p>
-            <w:pPr>
-              <w:jc w:val="center"/>
-            </w:pPr>
-            <w:r>
-              <w:rPr>
-                <w:noProof/>
-              </w:rPr>
-              <w:drawing>
-                <wp:inline distT="0" distB="0" distL="0" distR="0" wp14:anchorId="488C3A88" wp14:editId="15FEF31C">
-                  <wp:extent cx="4300586" cy="461696"/>
-                  <wp:effectExtent l="0" t="0" r="5080" b="0"/>
-                  <wp:docPr id="2" name="Picture 2"/>
-                  <wp:cNvGraphicFramePr>
-                    <a:graphicFrameLocks xmlns:a="http://schemas.openxmlformats.org/drawingml/2006/main" noChangeAspect="1"/>
-                  </wp:cNvGraphicFramePr>
-                  <a:graphic xmlns:a="http://schemas.openxmlformats.org/drawingml/2006/main">
-                    <a:graphicData uri="http://schemas.openxmlformats.org/drawingml/2006/picture">
-                      <pic:pic xmlns:pic="http://schemas.openxmlformats.org/drawingml/2006/picture">
-                        <pic:nvPicPr>
-                          <pic:cNvPr id="1" name=""/>
-                          <pic:cNvPicPr/>
-                        </pic:nvPicPr>
-                        <pic:blipFill>
-                          <a:blip r:embed="rId6"/>
-                          <a:stretch>
-                            <a:fillRect/>
-                          </a:stretch>
-                        </pic:blipFill>
-                        <pic:spPr>
-                          <a:xfrm>
-                            <a:off x="0" y="0"/>
-                            <a:ext cx="4910379" cy="527161"/>
-                          </a:xfrm>
-                          <a:prstGeom prst="rect">
-                            <a:avLst/>
-                          </a:prstGeom>
-                        </pic:spPr>
-                      </pic:pic>
-                    </a:graphicData>
-                  </a:graphic>
-                </wp:inline>
-              </w:drawing>
-            </w:r>
-          </w:p>
-        </w:tc>
-      </w:tr>
-      <w:tr>
-        <w:trPr>
-          <w:jc w:val="center"/>
-        </w:trPr>
-        <w:tc>
-          <w:tcPr>
-            <w:tcW w:w="1696" w:type="dxa"/>
-            <w:vAlign w:val="center"/>
-          </w:tcPr>
-          <w:p>
-            <w:pPr>
-              <w:jc w:val="center"/>
-            </w:pPr>
-            <w:r>
-              <w:t>Error Explanation</w:t>
-            </w:r>
-          </w:p>
-        </w:tc>
-        <w:tc>
-          <w:tcPr>
-            <w:tcW w:w="7320" w:type="dxa"/>
-            <w:vAlign w:val="center"/>
-          </w:tcPr>
-          <w:p>
-            <w:pPr>
-              <w:jc w:val="center"/>
-            </w:pPr>
-            <w:r>
-              <w:t>When the script was assigned to the prefab, the VFX was not assigned, therefore it created this error.</w:t>
-            </w:r>
-          </w:p>
-        </w:tc>
-      </w:tr>
-      <w:tr>
-        <w:trPr>
-          <w:jc w:val="center"/>
-        </w:trPr>
-        <w:tc>
-          <w:tcPr>
-            <w:tcW w:w="1696" w:type="dxa"/>
-            <w:vAlign w:val="center"/>
-          </w:tcPr>
-          <w:p>
-            <w:pPr>
-              <w:jc w:val="center"/>
-            </w:pPr>
-            <w:r>
-              <w:t>Error Correction</w:t>
-            </w:r>
-          </w:p>
-        </w:tc>
-        <w:tc>
-          <w:tcPr>
-            <w:tcW w:w="7320" w:type="dxa"/>
-            <w:vAlign w:val="center"/>
-          </w:tcPr>
-          <w:p>
-            <w:pPr>
-              <w:jc w:val="center"/>
-            </w:pPr>
-            <w:r>
-              <w:t>The death VFX was added to the inspector.</w:t>
-            </w:r>
-          </w:p>
-        </w:tc>
-      </w:tr>
-      <w:tr>
-        <w:trPr>
-          <w:jc w:val="center"/>
-        </w:trPr>
-        <w:tc>
-          <w:tcPr>
-            <w:tcW w:w="1696" w:type="dxa"/>
-            <w:vAlign w:val="center"/>
-          </w:tcPr>
-          <w:p>
-            <w:pPr>
-              <w:jc w:val="center"/>
-            </w:pPr>
-            <w:r>
-              <w:t>Error Correction Screenshot</w:t>
-            </w:r>
-          </w:p>
-        </w:tc>
-        <w:tc>
-          <w:tcPr>
-            <w:tcW w:w="7320" w:type="dxa"/>
-            <w:vAlign w:val="center"/>
-          </w:tcPr>
-          <w:p>
-            <w:pPr>
-              <w:jc w:val="center"/>
-            </w:pPr>
-            <w:r>
-              <w:rPr>
-                <w:noProof/>
-              </w:rPr>
-              <w:drawing>
-                <wp:inline distT="0" distB="0" distL="0" distR="0" wp14:anchorId="47E67E8F" wp14:editId="5133E941">
-                  <wp:extent cx="2558537" cy="2054657"/>
-                  <wp:effectExtent l="0" t="0" r="0" b="3175"/>
-                  <wp:docPr id="1" name="Picture 1"/>
-                  <wp:cNvGraphicFramePr>
-                    <a:graphicFrameLocks xmlns:a="http://schemas.openxmlformats.org/drawingml/2006/main" noChangeAspect="1"/>
-                  </wp:cNvGraphicFramePr>
-                  <a:graphic xmlns:a="http://schemas.openxmlformats.org/drawingml/2006/main">
-                    <a:graphicData uri="http://schemas.openxmlformats.org/drawingml/2006/picture">
-                      <pic:pic xmlns:pic="http://schemas.openxmlformats.org/drawingml/2006/picture">
-                        <pic:nvPicPr>
-                          <pic:cNvPr id="1" name=""/>
-                          <pic:cNvPicPr/>
-                        </pic:nvPicPr>
-                        <pic:blipFill>
-                          <a:blip r:embed="rId7"/>
-                          <a:stretch>
-                            <a:fillRect/>
-                          </a:stretch>
-                        </pic:blipFill>
-                        <pic:spPr>
-                          <a:xfrm>
-                            <a:off x="0" y="0"/>
-                            <a:ext cx="2591732" cy="2081315"/>
-                          </a:xfrm>
-                          <a:prstGeom prst="rect">
-                            <a:avLst/>
-                          </a:prstGeom>
-                        </pic:spPr>
-                      </pic:pic>
-                    </a:graphicData>
-                  </a:graphic>
-                </wp:inline>
-              </w:drawing>
-            </w:r>
-          </w:p>
-        </w:tc>
-      </w:tr>
-    </w:tbl>
-    <w:p/>
-    <w:p>
-      <w:r>
-        <w:br w:type="page"/>
-      </w:r>
-    </w:p>
-    <w:tbl>
-      <w:tblPr>
-        <w:tblStyle w:val="TableGrid"/>
-        <w:tblW w:w="0" w:type="auto"/>
-        <w:jc w:val="center"/>
-        <w:tblLook w:val="04A0" w:firstRow="1" w:lastRow="0" w:firstColumn="1" w:lastColumn="0" w:noHBand="0" w:noVBand="1"/>
-      </w:tblPr>
-      <w:tblGrid>
-        <w:gridCol w:w="1696"/>
-        <w:gridCol w:w="7320"/>
-      </w:tblGrid>
-      <w:tr>
-        <w:trPr>
-          <w:jc w:val="center"/>
-        </w:trPr>
-        <w:tc>
-          <w:tcPr>
-            <w:tcW w:w="1696" w:type="dxa"/>
-            <w:vAlign w:val="center"/>
-          </w:tcPr>
-          <w:p>
-            <w:pPr>
-              <w:jc w:val="center"/>
-            </w:pPr>
-            <w:r>
-              <w:lastRenderedPageBreak/>
-              <w:t xml:space="preserve">Test Case </w:t>
-            </w:r>
-            <w:r>
-              <w:t>3</w:t>
             </w:r>
           </w:p>
         </w:tc>
@@ -521,7 +288,7 @@
                           </pic:cNvPicPr>
                         </pic:nvPicPr>
                         <pic:blipFill>
-                          <a:blip r:embed="rId8">
+                          <a:blip r:embed="rId6">
                             <a:extLst>
                               <a:ext uri="{28A0092B-C50C-407E-A947-70E740481C1C}">
                                 <a14:useLocalDpi xmlns:a14="http://schemas.microsoft.com/office/drawing/2010/main" val="0"/>
@@ -677,7 +444,7 @@
                           <pic:cNvPicPr/>
                         </pic:nvPicPr>
                         <pic:blipFill>
-                          <a:blip r:embed="rId9"/>
+                          <a:blip r:embed="rId7"/>
                           <a:stretch>
                             <a:fillRect/>
                           </a:stretch>
@@ -702,6 +469,11 @@
       </w:tr>
     </w:tbl>
     <w:p/>
+    <w:p>
+      <w:r>
+        <w:br w:type="page"/>
+      </w:r>
+    </w:p>
     <w:tbl>
       <w:tblPr>
         <w:tblStyle w:val="TableGrid"/>
@@ -727,7 +499,11 @@
               <w:jc w:val="center"/>
             </w:pPr>
             <w:r>
-              <w:t>Test Case 4</w:t>
+              <w:lastRenderedPageBreak/>
+              <w:t xml:space="preserve">Test Case </w:t>
+            </w:r>
+            <w:r>
+              <w:t>3</w:t>
             </w:r>
           </w:p>
         </w:tc>
@@ -760,7 +536,7 @@
                           <pic:cNvPicPr/>
                         </pic:nvPicPr>
                         <pic:blipFill>
-                          <a:blip r:embed="rId10"/>
+                          <a:blip r:embed="rId8"/>
                           <a:stretch>
                             <a:fillRect/>
                           </a:stretch>
@@ -896,7 +672,7 @@
                           <pic:cNvPicPr/>
                         </pic:nvPicPr>
                         <pic:blipFill>
-                          <a:blip r:embed="rId11"/>
+                          <a:blip r:embed="rId9"/>
                           <a:stretch>
                             <a:fillRect/>
                           </a:stretch>

</xml_diff>